<commit_message>
Added Tumor size metadata
</commit_message>
<xml_diff>
--- a/Microbiome_Brain_Tumors/output/tables/Brain_Mets_by_overall_progression_SSO_WGS.docx
+++ b/Microbiome_Brain_Tumors/output/tables/Brain_Mets_by_overall_progression_SSO_WGS.docx
@@ -69,7 +69,21 @@
                 <w:rFonts w:ascii="Calibri" w:hAnsi="Calibri"/>
                 <w:sz w:val="20"/>
               </w:rPr>
-              <w:t xml:space="preserve">, N = 5</w:t>
+              <w:t xml:space="preserve"/>
+            </w:r>
+            <w:r xmlns:w="http://schemas.openxmlformats.org/wordprocessingml/2006/main">
+              <w:rPr>
+                <w:rFonts w:ascii="Calibri" w:hAnsi="Calibri"/>
+                <w:sz w:val="20"/>
+              </w:rPr>
+              <w:t xml:space="preserve"> </w:t>
+            </w:r>
+            <w:r>
+              <w:rPr>
+                <w:rFonts w:ascii="Calibri" w:hAnsi="Calibri"/>
+                <w:sz w:val="20"/>
+              </w:rPr>
+              <w:t xml:space="preserve">N = 5</w:t>
             </w:r>
             <w:r>
               <w:rPr>
@@ -108,7 +122,21 @@
                 <w:rFonts w:ascii="Calibri" w:hAnsi="Calibri"/>
                 <w:sz w:val="20"/>
               </w:rPr>
-              <w:t xml:space="preserve">, N = 18</w:t>
+              <w:t xml:space="preserve"/>
+            </w:r>
+            <w:r xmlns:w="http://schemas.openxmlformats.org/wordprocessingml/2006/main">
+              <w:rPr>
+                <w:rFonts w:ascii="Calibri" w:hAnsi="Calibri"/>
+                <w:sz w:val="20"/>
+              </w:rPr>
+              <w:t xml:space="preserve"> </w:t>
+            </w:r>
+            <w:r>
+              <w:rPr>
+                <w:rFonts w:ascii="Calibri" w:hAnsi="Calibri"/>
+                <w:sz w:val="20"/>
+              </w:rPr>
+              <w:t xml:space="preserve">N = 18</w:t>
             </w:r>
             <w:r>
               <w:rPr>
@@ -1035,7 +1063,7 @@
                 <w:rFonts w:ascii="Calibri" w:hAnsi="Calibri"/>
                 <w:sz w:val="20"/>
               </w:rPr>
-              <w:t xml:space="default">64 (50, 69)</w:t>
+              <w:t xml:space="default">64 (49, 69)</w:t>
             </w:r>
           </w:p>
         </w:tc>
@@ -4469,7 +4497,7 @@
                 <w:rFonts w:ascii="Calibri" w:hAnsi="Calibri"/>
                 <w:sz w:val="20"/>
               </w:rPr>
-              <w:t xml:space="default">435 (305, 630)</w:t>
+              <w:t xml:space="default">435 (302, 632)</w:t>
             </w:r>
           </w:p>
         </w:tc>
@@ -4504,6 +4532,208 @@
         </w:trPr>
         <w:tc>
           <w:tcPr>
+            <w:tcBorders>
+              <w:top w:val="single" w:space="0" w:color="D3D3D3"/>
+              <w:bottom w:val="single" w:space="0" w:color="D3D3D3"/>
+              <w:start w:val="single" w:space="0" w:color="D3D3D3"/>
+              <w:end w:val="single" w:space="0" w:color="D3D3D3"/>
+            </w:tcBorders>
+          </w:tcPr>
+          <w:p>
+            <w:pPr>
+              <w:spacing w:before="0" w:after="60"/>
+              <w:keepNext/>
+              <w:jc w:val="start"/>
+            </w:pPr>
+            <w:r>
+              <w:rPr>
+                <w:rFonts w:ascii="Calibri" w:hAnsi="Calibri"/>
+                <w:sz w:val="20"/>
+              </w:rPr>
+              <w:t xml:space="default">Tumor size</w:t>
+            </w:r>
+          </w:p>
+        </w:tc>
+        <w:tc>
+          <w:tcPr>
+            <w:tcBorders>
+              <w:top w:val="single" w:space="0" w:color="D3D3D3"/>
+              <w:bottom w:val="single" w:space="0" w:color="D3D3D3"/>
+              <w:start w:val="single" w:space="0" w:color="D3D3D3"/>
+              <w:end w:val="single" w:space="0" w:color="D3D3D3"/>
+            </w:tcBorders>
+          </w:tcPr>
+          <w:p>
+            <w:pPr>
+              <w:spacing w:before="0" w:after="60"/>
+              <w:keepNext/>
+              <w:jc w:val="center"/>
+            </w:pPr>
+            <w:r>
+              <w:rPr>
+                <w:rFonts w:ascii="Calibri" w:hAnsi="Calibri"/>
+                <w:sz w:val="20"/>
+              </w:rPr>
+              <w:t xml:space="default">2.70 (2.60, 3.70)</w:t>
+            </w:r>
+          </w:p>
+        </w:tc>
+        <w:tc>
+          <w:tcPr>
+            <w:tcBorders>
+              <w:top w:val="single" w:space="0" w:color="D3D3D3"/>
+              <w:bottom w:val="single" w:space="0" w:color="D3D3D3"/>
+              <w:start w:val="single" w:space="0" w:color="D3D3D3"/>
+              <w:end w:val="single" w:space="0" w:color="D3D3D3"/>
+            </w:tcBorders>
+          </w:tcPr>
+          <w:p>
+            <w:pPr>
+              <w:spacing w:before="0" w:after="60"/>
+              <w:keepNext/>
+              <w:jc w:val="center"/>
+            </w:pPr>
+            <w:r>
+              <w:rPr>
+                <w:rFonts w:ascii="Calibri" w:hAnsi="Calibri"/>
+                <w:sz w:val="20"/>
+              </w:rPr>
+              <w:t xml:space="default">2.85 (2.25, 3.90)</w:t>
+            </w:r>
+          </w:p>
+        </w:tc>
+        <w:tc>
+          <w:tcPr>
+            <w:tcBorders>
+              <w:top w:val="single" w:space="0" w:color="D3D3D3"/>
+              <w:bottom w:val="single" w:space="0" w:color="D3D3D3"/>
+              <w:start w:val="single" w:space="0" w:color="D3D3D3"/>
+              <w:end w:val="single" w:space="0" w:color="D3D3D3"/>
+            </w:tcBorders>
+          </w:tcPr>
+          <w:p>
+            <w:pPr>
+              <w:spacing w:before="0" w:after="60"/>
+              <w:keepNext/>
+              <w:jc w:val="center"/>
+            </w:pPr>
+            <w:r>
+              <w:rPr>
+                <w:rFonts w:ascii="Calibri" w:hAnsi="Calibri"/>
+                <w:sz w:val="20"/>
+              </w:rPr>
+              <w:t xml:space="default">&gt;0.9</w:t>
+            </w:r>
+          </w:p>
+        </w:tc>
+      </w:tr>
+      <w:tr>
+        <w:trPr>
+          <w:cantSplit/>
+        </w:trPr>
+        <w:tc>
+          <w:tcPr>
+            <w:tcBorders>
+              <w:top w:val="single" w:space="0" w:color="D3D3D3"/>
+              <w:bottom w:val="single" w:space="0" w:color="D3D3D3"/>
+              <w:start w:val="single" w:space="0" w:color="D3D3D3"/>
+              <w:end w:val="single" w:space="0" w:color="D3D3D3"/>
+            </w:tcBorders>
+          </w:tcPr>
+          <w:p>
+            <w:pPr>
+              <w:spacing w:before="0" w:after="60"/>
+              <w:keepNext/>
+              <w:jc w:val="start"/>
+            </w:pPr>
+            <w:r>
+              <w:rPr>
+                <w:rFonts w:ascii="Calibri" w:hAnsi="Calibri"/>
+                <w:sz w:val="20"/>
+              </w:rPr>
+              <w:t xml:space="default">    Unknown</w:t>
+            </w:r>
+          </w:p>
+        </w:tc>
+        <w:tc>
+          <w:tcPr>
+            <w:tcBorders>
+              <w:top w:val="single" w:space="0" w:color="D3D3D3"/>
+              <w:bottom w:val="single" w:space="0" w:color="D3D3D3"/>
+              <w:start w:val="single" w:space="0" w:color="D3D3D3"/>
+              <w:end w:val="single" w:space="0" w:color="D3D3D3"/>
+            </w:tcBorders>
+          </w:tcPr>
+          <w:p>
+            <w:pPr>
+              <w:spacing w:before="0" w:after="60"/>
+              <w:keepNext/>
+              <w:jc w:val="center"/>
+            </w:pPr>
+            <w:r>
+              <w:rPr>
+                <w:rFonts w:ascii="Calibri" w:hAnsi="Calibri"/>
+                <w:sz w:val="20"/>
+              </w:rPr>
+              <w:t xml:space="default">0</w:t>
+            </w:r>
+          </w:p>
+        </w:tc>
+        <w:tc>
+          <w:tcPr>
+            <w:tcBorders>
+              <w:top w:val="single" w:space="0" w:color="D3D3D3"/>
+              <w:bottom w:val="single" w:space="0" w:color="D3D3D3"/>
+              <w:start w:val="single" w:space="0" w:color="D3D3D3"/>
+              <w:end w:val="single" w:space="0" w:color="D3D3D3"/>
+            </w:tcBorders>
+          </w:tcPr>
+          <w:p>
+            <w:pPr>
+              <w:spacing w:before="0" w:after="60"/>
+              <w:keepNext/>
+              <w:jc w:val="center"/>
+            </w:pPr>
+            <w:r>
+              <w:rPr>
+                <w:rFonts w:ascii="Calibri" w:hAnsi="Calibri"/>
+                <w:sz w:val="20"/>
+              </w:rPr>
+              <w:t xml:space="default">2</w:t>
+            </w:r>
+          </w:p>
+        </w:tc>
+        <w:tc>
+          <w:tcPr>
+            <w:tcBorders>
+              <w:top w:val="single" w:space="0" w:color="D3D3D3"/>
+              <w:bottom w:val="single" w:space="0" w:color="D3D3D3"/>
+              <w:start w:val="single" w:space="0" w:color="D3D3D3"/>
+              <w:end w:val="single" w:space="0" w:color="D3D3D3"/>
+            </w:tcBorders>
+          </w:tcPr>
+          <w:p>
+            <w:pPr>
+              <w:spacing w:before="0" w:after="60"/>
+              <w:keepNext/>
+              <w:jc w:val="center"/>
+            </w:pPr>
+            <w:r>
+              <w:rPr>
+                <w:rFonts w:ascii="Calibri" w:hAnsi="Calibri"/>
+                <w:sz w:val="20"/>
+              </w:rPr>
+              <w:t xml:space="default"/>
+            </w:r>
+          </w:p>
+        </w:tc>
+      </w:tr>
+      <w:tr>
+        <w:trPr>
+          <w:cantSplit/>
+        </w:trPr>
+        <w:tc>
+          <w:tcPr>
             <w:gridSpan w:val="4"/>
           </w:tcPr>
           <w:p>
@@ -4525,7 +4755,7 @@
                 <w:rFonts w:ascii="Calibri" w:hAnsi="Calibri"/>
                 <w:sz w:val="20"/>
               </w:rPr>
-              <w:t xml:space="default">n (%); Median (IQR)</w:t>
+              <w:t xml:space="default">n (%); Median (Q1, Q3)</w:t>
             </w:r>
           </w:p>
         </w:tc>

</xml_diff>